<commit_message>
Add test for user input from keyboard. This is an independent test and not integrated to the UI.
</commit_message>
<xml_diff>
--- a/CSCI 6461_Project_designNotes.docx
+++ b/CSCI 6461_Project_designNotes.docx
@@ -542,8 +542,6 @@
         </w:rPr>
         <w:t>.com</w:t>
       </w:r>
-      <w:bookmarkStart w:id="0" w:name="_GoBack"/>
-      <w:bookmarkEnd w:id="0"/>
     </w:p>
     <w:p>
       <w:pPr>
@@ -646,8 +644,8 @@
         </w:rPr>
         <w:t>The design for this project and this part in par</w:t>
       </w:r>
-      <w:bookmarkStart w:id="1" w:name="CurrentCursorPosition"/>
-      <w:bookmarkEnd w:id="1"/>
+      <w:bookmarkStart w:id="0" w:name="CurrentCursorPosition"/>
+      <w:bookmarkEnd w:id="0"/>
       <w:r>
         <w:rPr>
           <w:sz w:val="24"/>
@@ -1248,16 +1246,115 @@
         </w:rPr>
         <w:br/>
       </w:r>
-    </w:p>
-    <w:p>
-      <w:pPr>
-        <w:ind w:left="720"/>
-        <w:rPr>
-          <w:sz w:val="24"/>
-          <w:szCs w:val="24"/>
-          <w:lang w:val="es-ES"/>
-        </w:rPr>
-      </w:pPr>
+      <w:r>
+        <w:rPr>
+          <w:rStyle w:val="Heading2Char"/>
+        </w:rPr>
+        <w:t>Part 2</w:t>
+      </w:r>
+    </w:p>
+    <w:p>
+      <w:pPr>
+        <w:pStyle w:val="ListParagraph"/>
+        <w:numPr>
+          <w:ilvl w:val="0"/>
+          <w:numId w:val="5"/>
+        </w:numPr>
+        <w:ind w:left="1080"/>
+        <w:rPr>
+          <w:sz w:val="24"/>
+          <w:szCs w:val="24"/>
+        </w:rPr>
+      </w:pPr>
+      <w:r>
+        <w:rPr>
+          <w:b/>
+          <w:sz w:val="24"/>
+          <w:szCs w:val="24"/>
+        </w:rPr>
+        <w:t>Main consideration:</w:t>
+      </w:r>
+      <w:r>
+        <w:rPr>
+          <w:b/>
+          <w:sz w:val="24"/>
+          <w:szCs w:val="24"/>
+        </w:rPr>
+        <w:t xml:space="preserve"> </w:t>
+      </w:r>
+      <w:r>
+        <w:rPr>
+          <w:sz w:val="24"/>
+          <w:szCs w:val="24"/>
+        </w:rPr>
+        <w:t xml:space="preserve">The design of this part of the project centered mainly in implementing the instructions and UI elements to support the execution and </w:t>
+      </w:r>
+      <w:r>
+        <w:rPr>
+          <w:sz w:val="24"/>
+          <w:szCs w:val="24"/>
+        </w:rPr>
+        <w:lastRenderedPageBreak/>
+        <w:t>running of Program 1</w:t>
+      </w:r>
+      <w:r>
+        <w:rPr>
+          <w:sz w:val="24"/>
+          <w:szCs w:val="24"/>
+        </w:rPr>
+        <w:t>.</w:t>
+      </w:r>
+      <w:r>
+        <w:rPr>
+          <w:sz w:val="24"/>
+          <w:szCs w:val="24"/>
+        </w:rPr>
+        <w:t xml:space="preserve"> Following is a description of Program 1 as per the Project Description provided by Prof. Lancaster:</w:t>
+      </w:r>
+      <w:r>
+        <w:rPr>
+          <w:sz w:val="24"/>
+          <w:szCs w:val="24"/>
+        </w:rPr>
+        <w:br/>
+      </w:r>
+      <w:r>
+        <w:rPr>
+          <w:sz w:val="24"/>
+          <w:szCs w:val="24"/>
+        </w:rPr>
+        <w:t xml:space="preserve">        </w:t>
+      </w:r>
+      <w:r>
+        <w:rPr>
+          <w:sz w:val="24"/>
+          <w:szCs w:val="24"/>
+        </w:rPr>
+        <w:t xml:space="preserve">Program 1: A program that reads 20 numbers (integers) from the keyboard, prints the numbers to the console printer, requests a number from the user, </w:t>
+      </w:r>
+      <w:r>
+        <w:rPr>
+          <w:sz w:val="24"/>
+          <w:szCs w:val="24"/>
+        </w:rPr>
+        <w:t>a</w:t>
+      </w:r>
+      <w:r>
+        <w:rPr>
+          <w:sz w:val="24"/>
+          <w:szCs w:val="24"/>
+        </w:rPr>
+        <w:t>nd searches the 20</w:t>
+      </w:r>
+      <w:bookmarkStart w:id="1" w:name="_GoBack"/>
+      <w:bookmarkEnd w:id="1"/>
+      <w:r>
+        <w:rPr>
+          <w:sz w:val="24"/>
+          <w:szCs w:val="24"/>
+        </w:rPr>
+        <w:t xml:space="preserve"> numbers read in for the number closest to the number entered by the user. Print the number entered by the user and the number closest to that number. Your numbers should not be 1…10, but distributed over the range of 1 … 65,536. Therefore, as you read a character in, you need to check it is a digit, convert it to a number, and assemble the integer.</w:t>
+      </w:r>
     </w:p>
     <w:sectPr>
       <w:pgSz w:w="12240" w:h="15840"/>
@@ -1639,6 +1736,96 @@
     </w:lvl>
   </w:abstractNum>
   <w:abstractNum w:abstractNumId="3" w15:restartNumberingAfterBreak="0">
+    <w:nsid w:val="4D7660DD"/>
+    <w:multiLevelType w:val="hybridMultilevel"/>
+    <w:tmpl w:val="4260DD42"/>
+    <w:lvl w:ilvl="0" w:tplc="E1680CE6">
+      <w:start w:val="1"/>
+      <w:numFmt w:val="decimal"/>
+      <w:lvlText w:val="%1."/>
+      <w:lvlJc w:val="left"/>
+      <w:pPr>
+        <w:ind w:left="2520" w:hanging="360"/>
+      </w:pPr>
+      <w:rPr>
+        <w:rFonts w:hint="default"/>
+        <w:b/>
+      </w:rPr>
+    </w:lvl>
+    <w:lvl w:ilvl="1" w:tplc="04090019">
+      <w:start w:val="1"/>
+      <w:numFmt w:val="lowerLetter"/>
+      <w:lvlText w:val="%2."/>
+      <w:lvlJc w:val="left"/>
+      <w:pPr>
+        <w:ind w:left="3240" w:hanging="360"/>
+      </w:pPr>
+    </w:lvl>
+    <w:lvl w:ilvl="2" w:tplc="0409001B" w:tentative="1">
+      <w:start w:val="1"/>
+      <w:numFmt w:val="lowerRoman"/>
+      <w:lvlText w:val="%3."/>
+      <w:lvlJc w:val="right"/>
+      <w:pPr>
+        <w:ind w:left="3960" w:hanging="180"/>
+      </w:pPr>
+    </w:lvl>
+    <w:lvl w:ilvl="3" w:tplc="0409000F" w:tentative="1">
+      <w:start w:val="1"/>
+      <w:numFmt w:val="decimal"/>
+      <w:lvlText w:val="%4."/>
+      <w:lvlJc w:val="left"/>
+      <w:pPr>
+        <w:ind w:left="4680" w:hanging="360"/>
+      </w:pPr>
+    </w:lvl>
+    <w:lvl w:ilvl="4" w:tplc="04090019" w:tentative="1">
+      <w:start w:val="1"/>
+      <w:numFmt w:val="lowerLetter"/>
+      <w:lvlText w:val="%5."/>
+      <w:lvlJc w:val="left"/>
+      <w:pPr>
+        <w:ind w:left="5400" w:hanging="360"/>
+      </w:pPr>
+    </w:lvl>
+    <w:lvl w:ilvl="5" w:tplc="0409001B" w:tentative="1">
+      <w:start w:val="1"/>
+      <w:numFmt w:val="lowerRoman"/>
+      <w:lvlText w:val="%6."/>
+      <w:lvlJc w:val="right"/>
+      <w:pPr>
+        <w:ind w:left="6120" w:hanging="180"/>
+      </w:pPr>
+    </w:lvl>
+    <w:lvl w:ilvl="6" w:tplc="0409000F" w:tentative="1">
+      <w:start w:val="1"/>
+      <w:numFmt w:val="decimal"/>
+      <w:lvlText w:val="%7."/>
+      <w:lvlJc w:val="left"/>
+      <w:pPr>
+        <w:ind w:left="6840" w:hanging="360"/>
+      </w:pPr>
+    </w:lvl>
+    <w:lvl w:ilvl="7" w:tplc="04090019" w:tentative="1">
+      <w:start w:val="1"/>
+      <w:numFmt w:val="lowerLetter"/>
+      <w:lvlText w:val="%8."/>
+      <w:lvlJc w:val="left"/>
+      <w:pPr>
+        <w:ind w:left="7560" w:hanging="360"/>
+      </w:pPr>
+    </w:lvl>
+    <w:lvl w:ilvl="8" w:tplc="0409001B" w:tentative="1">
+      <w:start w:val="1"/>
+      <w:numFmt w:val="lowerRoman"/>
+      <w:lvlText w:val="%9."/>
+      <w:lvlJc w:val="right"/>
+      <w:pPr>
+        <w:ind w:left="8280" w:hanging="180"/>
+      </w:pPr>
+    </w:lvl>
+  </w:abstractNum>
+  <w:abstractNum w:abstractNumId="4" w15:restartNumberingAfterBreak="0">
     <w:nsid w:val="5DA13177"/>
     <w:multiLevelType w:val="hybridMultilevel"/>
     <w:tmpl w:val="95A43FBE"/>
@@ -1731,7 +1918,7 @@
     </w:lvl>
   </w:abstractNum>
   <w:num w:numId="1">
-    <w:abstractNumId w:val="3"/>
+    <w:abstractNumId w:val="4"/>
   </w:num>
   <w:num w:numId="2">
     <w:abstractNumId w:val="1"/>
@@ -1741,6 +1928,9 @@
   </w:num>
   <w:num w:numId="4">
     <w:abstractNumId w:val="2"/>
+  </w:num>
+  <w:num w:numId="5">
+    <w:abstractNumId w:val="3"/>
   </w:num>
 </w:numbering>
 </file>
@@ -2478,7 +2668,7 @@
     <w:charset w:val="00"/>
     <w:family w:val="roman"/>
     <w:pitch w:val="variable"/>
-    <w:sig w:usb0="E0002AFF" w:usb1="C0007841" w:usb2="00000009" w:usb3="00000000" w:csb0="000001FF" w:csb1="00000000"/>
+    <w:sig w:usb0="E0002EFF" w:usb1="C0007843" w:usb2="00000009" w:usb3="00000000" w:csb0="000001FF" w:csb1="00000000"/>
   </w:font>
   <w:font w:name="Symbol">
     <w:panose1 w:val="05050102010706020507"/>
@@ -2492,7 +2682,7 @@
     <w:charset w:val="00"/>
     <w:family w:val="modern"/>
     <w:pitch w:val="fixed"/>
-    <w:sig w:usb0="E0002AFF" w:usb1="C0007843" w:usb2="00000009" w:usb3="00000000" w:csb0="000001FF" w:csb1="00000000"/>
+    <w:sig w:usb0="E0002EFF" w:usb1="C0007843" w:usb2="00000009" w:usb3="00000000" w:csb0="000001FF" w:csb1="00000000"/>
   </w:font>
   <w:font w:name="Wingdings">
     <w:panose1 w:val="05000000000000000000"/>
@@ -2549,6 +2739,7 @@
     <w:rsid w:val="00167128"/>
     <w:rsid w:val="00933D52"/>
     <w:rsid w:val="00DB2C6B"/>
+    <w:rsid w:val="00F37299"/>
   </w:rsids>
   <m:mathPr>
     <m:mathFont m:val="Cambria Math"/>

</xml_diff>

<commit_message>
ULM diagrams for documentation
</commit_message>
<xml_diff>
--- a/CSCI 6461_Project_designNotes.docx
+++ b/CSCI 6461_Project_designNotes.docx
@@ -1184,9 +1184,7 @@
     <w:p>
       <w:pPr>
         <w:rPr>
-          <w:b/>
-          <w:sz w:val="24"/>
-          <w:szCs w:val="24"/>
+          <w:rStyle w:val="Heading2Char"/>
         </w:rPr>
       </w:pPr>
       <w:r>
@@ -1246,115 +1244,279 @@
         </w:rPr>
         <w:br/>
       </w:r>
-      <w:r>
+    </w:p>
+    <w:p>
+      <w:pPr>
         <w:rPr>
           <w:rStyle w:val="Heading2Char"/>
         </w:rPr>
+      </w:pPr>
+    </w:p>
+    <w:p>
+      <w:pPr>
+        <w:rPr>
+          <w:b/>
+          <w:sz w:val="24"/>
+          <w:szCs w:val="24"/>
+        </w:rPr>
+      </w:pPr>
+      <w:r>
+        <w:rPr>
+          <w:rStyle w:val="Heading2Char"/>
+        </w:rPr>
+        <w:lastRenderedPageBreak/>
         <w:t>Part 2</w:t>
       </w:r>
     </w:p>
     <w:p>
       <w:pPr>
-        <w:pStyle w:val="ListParagraph"/>
-        <w:numPr>
-          <w:ilvl w:val="0"/>
-          <w:numId w:val="5"/>
-        </w:numPr>
-        <w:ind w:left="1080"/>
-        <w:rPr>
-          <w:sz w:val="24"/>
-          <w:szCs w:val="24"/>
-        </w:rPr>
-      </w:pPr>
-      <w:r>
-        <w:rPr>
-          <w:b/>
-          <w:sz w:val="24"/>
-          <w:szCs w:val="24"/>
-        </w:rPr>
-        <w:t>Main consideration:</w:t>
-      </w:r>
-      <w:r>
-        <w:rPr>
-          <w:b/>
-          <w:sz w:val="24"/>
-          <w:szCs w:val="24"/>
-        </w:rPr>
+        <w:rPr>
+          <w:rStyle w:val="Heading2Char"/>
+        </w:rPr>
+      </w:pPr>
+      <w:r>
+        <w:rPr>
+          <w:rStyle w:val="Heading2Char"/>
+        </w:rPr>
+        <w:t>Main consideration</w:t>
+      </w:r>
+    </w:p>
+    <w:p>
+      <w:pPr>
+        <w:rPr>
+          <w:sz w:val="24"/>
+          <w:szCs w:val="24"/>
+        </w:rPr>
+      </w:pPr>
+      <w:r>
+        <w:rPr>
+          <w:sz w:val="24"/>
+          <w:szCs w:val="24"/>
+        </w:rPr>
+        <w:t>The design of this part of the project centered mainly in implementing the instructions and UI elements to support the execution and running of Program 1. Following is a description of Program 1 as per the Project Description provided by Prof. Lancaster:</w:t>
+      </w:r>
+      <w:r>
+        <w:rPr>
+          <w:sz w:val="24"/>
+          <w:szCs w:val="24"/>
+        </w:rPr>
+        <w:br/>
+      </w:r>
+      <w:r>
+        <w:rPr>
+          <w:sz w:val="24"/>
+          <w:szCs w:val="24"/>
+        </w:rPr>
+        <w:t xml:space="preserve">        </w:t>
+      </w:r>
+      <w:r>
+        <w:rPr>
+          <w:i/>
+          <w:sz w:val="24"/>
+          <w:szCs w:val="24"/>
+        </w:rPr>
+        <w:t>Program 1: A program that reads 20 numbers (integers) from the keyboard, prints the numbers to the console printer, requests a number from the user, and searches the 20 numbers read in for the number closest to the number entered by the user. Print the number entered by the user and the number closest to that number. Your numbers should not be 1…10, but distributed over the range of 1 … 65,536. Therefore, as you read a character in, you need to check it is a digit, convert it to a number, and assemble the integer.</w:t>
+      </w:r>
+    </w:p>
+    <w:p>
+      <w:pPr>
+        <w:rPr>
+          <w:rStyle w:val="Heading2Char"/>
+        </w:rPr>
+      </w:pPr>
+      <w:r>
+        <w:rPr>
+          <w:rStyle w:val="Heading2Char"/>
+        </w:rPr>
+        <w:t>Input</w:t>
+      </w:r>
+    </w:p>
+    <w:p>
+      <w:r>
+        <w:t>In addition to the input featured in the first part the UI now can accept input directly into memory for testing purposes as well as in any of the other input field</w:t>
+      </w:r>
+      <w:r>
+        <w:t>s like those on the registers and the indexes. Now for a more convenient way to test the different instructions we have created a drop down menu that will load pre-selected values into the different areas that a specific instruction will affect.</w:t>
+      </w:r>
+      <w:r>
         <w:t xml:space="preserve"> </w:t>
       </w:r>
-      <w:r>
-        <w:rPr>
-          <w:sz w:val="24"/>
-          <w:szCs w:val="24"/>
-        </w:rPr>
-        <w:t xml:space="preserve">The design of this part of the project centered mainly in implementing the instructions and UI elements to support the execution and </w:t>
-      </w:r>
-      <w:r>
-        <w:rPr>
-          <w:sz w:val="24"/>
-          <w:szCs w:val="24"/>
-        </w:rPr>
+    </w:p>
+    <w:p>
+      <w:pPr>
+        <w:pStyle w:val="Heading2"/>
+      </w:pPr>
+      <w:r>
+        <w:t>Testing and error handling</w:t>
+      </w:r>
+    </w:p>
+    <w:p>
+      <w:r>
+        <w:t xml:space="preserve">The testing for the instruction was done by direct and manual input using the interface. This was designed to give immediate feedback by using the ‘Single instruction’ feature and adjusting the behavior of the instruction for the display as well as internally as well. </w:t>
+      </w:r>
+    </w:p>
+    <w:p>
+      <w:r>
+        <w:t xml:space="preserve">For error handling we created some provisions to handle some issues such as overflow and underflow but the formal mechanisms to handle and testing errors will be implemented and added on Part 3 with the addition of the trap instructions. </w:t>
+      </w:r>
+      <w:r>
+        <w:t>We are also expecting to add a more robust way to handle errors and to receive feedback in the interface.</w:t>
+      </w:r>
+    </w:p>
+    <w:p>
+      <w:pPr>
+        <w:pStyle w:val="Heading2"/>
+      </w:pPr>
+      <w:r>
+        <w:t>Data types and data structures</w:t>
+      </w:r>
+    </w:p>
+    <w:p>
+      <w:r>
+        <w:t>In this part we have used Java’s classes to help process the instructions and also we have created some methods to handle some of the tasks behind the scenes. These methods are considered helper methods and they perform mostly conversion tasks to handle the strings and integers and to c</w:t>
+      </w:r>
+      <w:r>
+        <w:t>onvert them into binaries for processing and display in the UI. We will go briefly over them when we describe each class.</w:t>
+      </w:r>
+    </w:p>
+    <w:p>
+      <w:pPr>
+        <w:pStyle w:val="Heading2"/>
+      </w:pPr>
+      <w:r>
         <w:lastRenderedPageBreak/>
-        <w:t>running of Program 1</w:t>
-      </w:r>
-      <w:r>
-        <w:rPr>
-          <w:sz w:val="24"/>
-          <w:szCs w:val="24"/>
-        </w:rPr>
-        <w:t>.</w:t>
-      </w:r>
-      <w:r>
-        <w:rPr>
-          <w:sz w:val="24"/>
-          <w:szCs w:val="24"/>
-        </w:rPr>
-        <w:t xml:space="preserve"> Following is a description of Program 1 as per the Project Description provided by Prof. Lancaster:</w:t>
-      </w:r>
-      <w:r>
-        <w:rPr>
-          <w:sz w:val="24"/>
-          <w:szCs w:val="24"/>
-        </w:rPr>
+        <w:t>Class overview</w:t>
+      </w:r>
+    </w:p>
+    <w:p>
+      <w:pPr>
+        <w:pStyle w:val="Heading3"/>
+      </w:pPr>
+      <w:r>
+        <w:t>Main classes: UI</w:t>
+      </w:r>
+    </w:p>
+    <w:p>
+      <w:pPr>
+        <w:pStyle w:val="Heading4"/>
+      </w:pPr>
+      <w:r>
+        <w:tab/>
+        <w:t>FrontPanel</w:t>
+      </w:r>
+    </w:p>
+    <w:p>
+      <w:pPr>
+        <w:pStyle w:val="Heading4"/>
+      </w:pPr>
+      <w:r>
+        <w:tab/>
+        <w:t>HardCodeBuilder</w:t>
+      </w:r>
+      <w:r>
         <w:br/>
       </w:r>
       <w:r>
-        <w:rPr>
-          <w:sz w:val="24"/>
-          <w:szCs w:val="24"/>
-        </w:rPr>
-        <w:t xml:space="preserve">        </w:t>
-      </w:r>
-      <w:r>
-        <w:rPr>
-          <w:sz w:val="24"/>
-          <w:szCs w:val="24"/>
-        </w:rPr>
-        <w:t xml:space="preserve">Program 1: A program that reads 20 numbers (integers) from the keyboard, prints the numbers to the console printer, requests a number from the user, </w:t>
-      </w:r>
-      <w:r>
-        <w:rPr>
-          <w:sz w:val="24"/>
-          <w:szCs w:val="24"/>
-        </w:rPr>
-        <w:t>a</w:t>
-      </w:r>
-      <w:r>
-        <w:rPr>
-          <w:sz w:val="24"/>
-          <w:szCs w:val="24"/>
-        </w:rPr>
-        <w:t>nd searches the 20</w:t>
+        <w:tab/>
+        <w:t>MemoryPanel</w:t>
+      </w:r>
+    </w:p>
+    <w:p>
+      <w:pPr>
+        <w:pStyle w:val="Heading3"/>
+      </w:pPr>
+      <w:r>
+        <w:t>Main classes</w:t>
+      </w:r>
+      <w:r>
+        <w:t xml:space="preserve">: </w:t>
+      </w:r>
+      <w:r>
+        <w:t>I</w:t>
+      </w:r>
+      <w:r>
+        <w:t>nstructions</w:t>
+      </w:r>
+    </w:p>
+    <w:p>
+      <w:pPr>
+        <w:pStyle w:val="Heading4"/>
+      </w:pPr>
+      <w:r>
+        <w:tab/>
+      </w:r>
+      <w:r>
+        <w:t>ArithmeticLogicOps</w:t>
+      </w:r>
+    </w:p>
+    <w:p>
+      <w:pPr>
+        <w:pStyle w:val="Heading4"/>
+      </w:pPr>
+      <w:r>
+        <w:tab/>
+      </w:r>
+      <w:r>
+        <w:t>FloatingPointOps</w:t>
+      </w:r>
+      <w:r>
+        <w:br/>
+      </w:r>
+      <w:r>
+        <w:tab/>
+      </w:r>
+      <w:r>
+        <w:t>IOOps</w:t>
+      </w:r>
+    </w:p>
+    <w:p>
+      <w:pPr>
+        <w:pStyle w:val="Heading4"/>
+      </w:pPr>
+      <w:r>
+        <w:tab/>
+        <w:t>LoadStore</w:t>
+      </w:r>
+    </w:p>
+    <w:p>
+      <w:pPr>
+        <w:pStyle w:val="Heading4"/>
+      </w:pPr>
+      <w:r>
+        <w:tab/>
+      </w:r>
+      <w:r>
+        <w:t>Transfer</w:t>
       </w:r>
       <w:bookmarkStart w:id="1" w:name="_GoBack"/>
       <w:bookmarkEnd w:id="1"/>
-      <w:r>
-        <w:rPr>
-          <w:sz w:val="24"/>
-          <w:szCs w:val="24"/>
-        </w:rPr>
-        <w:t xml:space="preserve"> numbers read in for the number closest to the number entered by the user. Print the number entered by the user and the number closest to that number. Your numbers should not be 1…10, but distributed over the range of 1 … 65,536. Therefore, as you read a character in, you need to check it is a digit, convert it to a number, and assemble the integer.</w:t>
-      </w:r>
+    </w:p>
+    <w:p>
+      <w:pPr>
+        <w:pStyle w:val="Heading3"/>
+      </w:pPr>
+      <w:r>
+        <w:t xml:space="preserve">Main classes: </w:t>
+      </w:r>
+      <w:r>
+        <w:t>Auxiliaries</w:t>
+      </w:r>
+    </w:p>
+    <w:p>
+      <w:pPr>
+        <w:pStyle w:val="Heading4"/>
+      </w:pPr>
+      <w:r>
+        <w:tab/>
+      </w:r>
+      <w:r>
+        <w:t>Cache</w:t>
+      </w:r>
+    </w:p>
+    <w:p>
+      <w:pPr>
+        <w:pStyle w:val="Heading4"/>
+      </w:pPr>
     </w:p>
     <w:sectPr>
       <w:pgSz w:w="12240" w:h="15840"/>
@@ -2398,10 +2560,31 @@
       <w:szCs w:val="24"/>
     </w:rPr>
   </w:style>
+  <w:style w:type="paragraph" w:styleId="Heading4">
+    <w:name w:val="heading 4"/>
+    <w:basedOn w:val="Normal"/>
+    <w:next w:val="Normal"/>
+    <w:link w:val="Heading4Char"/>
+    <w:uiPriority w:val="9"/>
+    <w:unhideWhenUsed/>
+    <w:qFormat/>
+    <w:rsid w:val="008F5A90"/>
+    <w:pPr>
+      <w:keepNext/>
+      <w:keepLines/>
+      <w:spacing w:before="40" w:after="0"/>
+      <w:outlineLvl w:val="3"/>
+    </w:pPr>
+    <w:rPr>
+      <w:rFonts w:asciiTheme="majorHAnsi" w:eastAsiaTheme="majorEastAsia" w:hAnsiTheme="majorHAnsi" w:cstheme="majorBidi"/>
+      <w:i/>
+      <w:iCs/>
+      <w:color w:val="365F91" w:themeColor="accent1" w:themeShade="BF"/>
+    </w:rPr>
+  </w:style>
   <w:style w:type="character" w:default="1" w:styleId="DefaultParagraphFont">
     <w:name w:val="Default Paragraph Font"/>
     <w:uiPriority w:val="1"/>
-    <w:semiHidden/>
     <w:unhideWhenUsed/>
   </w:style>
   <w:style w:type="table" w:default="1" w:styleId="TableNormal">
@@ -2590,6 +2773,19 @@
       <w:color w:val="404040" w:themeColor="text1" w:themeTint="BF"/>
     </w:rPr>
   </w:style>
+  <w:style w:type="character" w:customStyle="1" w:styleId="Heading4Char">
+    <w:name w:val="Heading 4 Char"/>
+    <w:basedOn w:val="DefaultParagraphFont"/>
+    <w:link w:val="Heading4"/>
+    <w:uiPriority w:val="9"/>
+    <w:rsid w:val="008F5A90"/>
+    <w:rPr>
+      <w:rFonts w:asciiTheme="majorHAnsi" w:eastAsiaTheme="majorEastAsia" w:hAnsiTheme="majorHAnsi" w:cstheme="majorBidi"/>
+      <w:i/>
+      <w:iCs/>
+      <w:color w:val="365F91" w:themeColor="accent1" w:themeShade="BF"/>
+    </w:rPr>
+  </w:style>
 </w:styles>
 </file>
 
@@ -2738,6 +2934,7 @@
     <w:rsidRoot w:val="00167128"/>
     <w:rsid w:val="00167128"/>
     <w:rsid w:val="00933D52"/>
+    <w:rsid w:val="00DA129F"/>
     <w:rsid w:val="00DB2C6B"/>
     <w:rsid w:val="00F37299"/>
   </w:rsids>

</xml_diff>

<commit_message>
Design documentation for Part 4
</commit_message>
<xml_diff>
--- a/CSCI 6461_Project_designNotes.docx
+++ b/CSCI 6461_Project_designNotes.docx
@@ -57,7 +57,7 @@
                   </w:tcPr>
                   <w:p>
                     <w:pPr>
-                      <w:pStyle w:val="Sinespaciado"/>
+                      <w:pStyle w:val="NoSpacing"/>
                       <w:rPr>
                         <w:rFonts w:asciiTheme="majorHAnsi" w:eastAsiaTheme="majorEastAsia" w:hAnsiTheme="majorHAnsi" w:cstheme="majorBidi"/>
                         <w:sz w:val="72"/>
@@ -100,7 +100,7 @@
                   </w:tcPr>
                   <w:p>
                     <w:pPr>
-                      <w:pStyle w:val="Sinespaciado"/>
+                      <w:pStyle w:val="NoSpacing"/>
                       <w:rPr>
                         <w:sz w:val="40"/>
                         <w:szCs w:val="40"/>
@@ -146,7 +146,7 @@
                   </w:tcPr>
                   <w:p>
                     <w:pPr>
-                      <w:pStyle w:val="Sinespaciado"/>
+                      <w:pStyle w:val="NoSpacing"/>
                       <w:rPr>
                         <w:sz w:val="28"/>
                         <w:szCs w:val="28"/>
@@ -225,7 +225,7 @@
       </w:pPr>
       <w:r>
         <w:rPr>
-          <w:rStyle w:val="Ttulo1Car"/>
+          <w:rStyle w:val="Heading1Char"/>
         </w:rPr>
         <w:lastRenderedPageBreak/>
         <w:t>Overview of project:</w:t>
@@ -412,7 +412,7 @@
     </w:p>
     <w:p>
       <w:pPr>
-        <w:pStyle w:val="Ttulo1"/>
+        <w:pStyle w:val="Heading1"/>
       </w:pPr>
       <w:r>
         <w:t>Technology and tools used</w:t>
@@ -420,7 +420,7 @@
     </w:p>
     <w:p>
       <w:pPr>
-        <w:pStyle w:val="Prrafodelista"/>
+        <w:pStyle w:val="ListParagraph"/>
         <w:numPr>
           <w:ilvl w:val="0"/>
           <w:numId w:val="2"/>
@@ -432,7 +432,7 @@
       </w:pPr>
       <w:r>
         <w:rPr>
-          <w:rStyle w:val="Ttulo2Car"/>
+          <w:rStyle w:val="Heading2Char"/>
         </w:rPr>
         <w:t>IDE:</w:t>
       </w:r>
@@ -446,7 +446,7 @@
     </w:p>
     <w:p>
       <w:pPr>
-        <w:pStyle w:val="Prrafodelista"/>
+        <w:pStyle w:val="ListParagraph"/>
         <w:numPr>
           <w:ilvl w:val="0"/>
           <w:numId w:val="2"/>
@@ -458,7 +458,7 @@
       </w:pPr>
       <w:r>
         <w:rPr>
-          <w:rStyle w:val="Ttulo2Car"/>
+          <w:rStyle w:val="Heading2Char"/>
         </w:rPr>
         <w:t>Language:</w:t>
       </w:r>
@@ -472,7 +472,7 @@
     </w:p>
     <w:p>
       <w:pPr>
-        <w:pStyle w:val="Prrafodelista"/>
+        <w:pStyle w:val="ListParagraph"/>
         <w:numPr>
           <w:ilvl w:val="1"/>
           <w:numId w:val="2"/>
@@ -492,7 +492,7 @@
     </w:p>
     <w:p>
       <w:pPr>
-        <w:pStyle w:val="Prrafodelista"/>
+        <w:pStyle w:val="ListParagraph"/>
         <w:numPr>
           <w:ilvl w:val="1"/>
           <w:numId w:val="2"/>
@@ -512,7 +512,7 @@
     </w:p>
     <w:p>
       <w:pPr>
-        <w:pStyle w:val="Prrafodelista"/>
+        <w:pStyle w:val="ListParagraph"/>
         <w:numPr>
           <w:ilvl w:val="0"/>
           <w:numId w:val="2"/>
@@ -524,7 +524,7 @@
       </w:pPr>
       <w:r>
         <w:rPr>
-          <w:rStyle w:val="Ttulo2Car"/>
+          <w:rStyle w:val="Heading2Char"/>
         </w:rPr>
         <w:t>Repository and CVS:</w:t>
       </w:r>
@@ -545,7 +545,7 @@
     </w:p>
     <w:p>
       <w:pPr>
-        <w:pStyle w:val="Prrafodelista"/>
+        <w:pStyle w:val="ListParagraph"/>
         <w:spacing w:line="240" w:lineRule="auto"/>
         <w:rPr>
           <w:sz w:val="24"/>
@@ -576,19 +576,19 @@
       </w:r>
       <w:r>
         <w:rPr>
-          <w:rStyle w:val="nfasissutil"/>
+          <w:rStyle w:val="SubtleEmphasis"/>
         </w:rPr>
         <w:t xml:space="preserve">The team decided to develop our own classes to implement the instructions due to time constrains. Basically it came down to the decision to devote time to understand the material and the scope of the project </w:t>
       </w:r>
       <w:r>
         <w:rPr>
-          <w:rStyle w:val="nfasissutil"/>
+          <w:rStyle w:val="SubtleEmphasis"/>
         </w:rPr>
         <w:t>versus</w:t>
       </w:r>
       <w:r>
         <w:rPr>
-          <w:rStyle w:val="nfasissutil"/>
+          <w:rStyle w:val="SubtleEmphasis"/>
         </w:rPr>
         <w:t xml:space="preserve"> trying to learn and implement a new API.</w:t>
       </w:r>
@@ -596,7 +596,7 @@
     <w:p/>
     <w:p>
       <w:pPr>
-        <w:pStyle w:val="Ttulo1"/>
+        <w:pStyle w:val="Heading1"/>
       </w:pPr>
       <w:r>
         <w:t>Design considerations</w:t>
@@ -604,7 +604,7 @@
     </w:p>
     <w:p>
       <w:pPr>
-        <w:pStyle w:val="Ttulo2"/>
+        <w:pStyle w:val="Heading2"/>
       </w:pPr>
       <w:r>
         <w:t>Part I</w:t>
@@ -612,7 +612,7 @@
     </w:p>
     <w:p>
       <w:pPr>
-        <w:pStyle w:val="Prrafodelista"/>
+        <w:pStyle w:val="ListParagraph"/>
         <w:numPr>
           <w:ilvl w:val="0"/>
           <w:numId w:val="1"/>
@@ -726,7 +726,7 @@
     </w:p>
     <w:p>
       <w:pPr>
-        <w:pStyle w:val="Prrafodelista"/>
+        <w:pStyle w:val="ListParagraph"/>
         <w:numPr>
           <w:ilvl w:val="0"/>
           <w:numId w:val="1"/>
@@ -734,7 +734,7 @@
       </w:pPr>
       <w:r>
         <w:rPr>
-          <w:rStyle w:val="Ttulo2Car"/>
+          <w:rStyle w:val="Heading2Char"/>
         </w:rPr>
         <w:lastRenderedPageBreak/>
         <w:t>Input:</w:t>
@@ -759,7 +759,6 @@
       <w:r>
         <w:rPr>
           <w:noProof/>
-          <w:lang w:val="es-ES" w:eastAsia="es-ES"/>
         </w:rPr>
         <w:drawing>
           <wp:inline distT="0" distB="0" distL="0" distR="0">
@@ -813,7 +812,7 @@
     </w:p>
     <w:p>
       <w:pPr>
-        <w:pStyle w:val="Prrafodelista"/>
+        <w:pStyle w:val="ListParagraph"/>
         <w:rPr>
           <w:sz w:val="24"/>
           <w:szCs w:val="24"/>
@@ -857,7 +856,7 @@
     </w:p>
     <w:p>
       <w:pPr>
-        <w:pStyle w:val="Prrafodelista"/>
+        <w:pStyle w:val="ListParagraph"/>
         <w:numPr>
           <w:ilvl w:val="0"/>
           <w:numId w:val="3"/>
@@ -877,7 +876,7 @@
     </w:p>
     <w:p>
       <w:pPr>
-        <w:pStyle w:val="Prrafodelista"/>
+        <w:pStyle w:val="ListParagraph"/>
         <w:numPr>
           <w:ilvl w:val="0"/>
           <w:numId w:val="3"/>
@@ -904,7 +903,7 @@
     </w:p>
     <w:p>
       <w:pPr>
-        <w:pStyle w:val="Prrafodelista"/>
+        <w:pStyle w:val="ListParagraph"/>
         <w:numPr>
           <w:ilvl w:val="0"/>
           <w:numId w:val="3"/>
@@ -926,7 +925,7 @@
     </w:p>
     <w:p>
       <w:pPr>
-        <w:pStyle w:val="Prrafodelista"/>
+        <w:pStyle w:val="ListParagraph"/>
         <w:numPr>
           <w:ilvl w:val="0"/>
           <w:numId w:val="1"/>
@@ -938,7 +937,7 @@
       </w:pPr>
       <w:r>
         <w:rPr>
-          <w:rStyle w:val="Ttulo2Car"/>
+          <w:rStyle w:val="Heading2Char"/>
         </w:rPr>
         <w:t>Testing and error handling</w:t>
       </w:r>
@@ -967,7 +966,7 @@
     </w:p>
     <w:p>
       <w:pPr>
-        <w:pStyle w:val="Prrafodelista"/>
+        <w:pStyle w:val="ListParagraph"/>
         <w:numPr>
           <w:ilvl w:val="0"/>
           <w:numId w:val="1"/>
@@ -975,7 +974,7 @@
       </w:pPr>
       <w:r>
         <w:rPr>
-          <w:rStyle w:val="Ttulo2Car"/>
+          <w:rStyle w:val="Heading2Char"/>
         </w:rPr>
         <w:t>Data types and data structures</w:t>
       </w:r>
@@ -1027,7 +1026,7 @@
     </w:p>
     <w:p>
       <w:pPr>
-        <w:pStyle w:val="Prrafodelista"/>
+        <w:pStyle w:val="ListParagraph"/>
         <w:numPr>
           <w:ilvl w:val="0"/>
           <w:numId w:val="1"/>
@@ -1040,7 +1039,7 @@
       </w:pPr>
       <w:r>
         <w:rPr>
-          <w:rStyle w:val="Ttulo2Car"/>
+          <w:rStyle w:val="Heading2Char"/>
         </w:rPr>
         <w:t>Class overview</w:t>
       </w:r>
@@ -1055,7 +1054,7 @@
     </w:p>
     <w:p>
       <w:pPr>
-        <w:pStyle w:val="Prrafodelista"/>
+        <w:pStyle w:val="ListParagraph"/>
         <w:numPr>
           <w:ilvl w:val="1"/>
           <w:numId w:val="1"/>
@@ -1068,7 +1067,7 @@
       </w:pPr>
       <w:r>
         <w:rPr>
-          <w:rStyle w:val="Ttulo3Car"/>
+          <w:rStyle w:val="Heading3Char"/>
         </w:rPr>
         <w:t>FrontPanel</w:t>
       </w:r>
@@ -1083,7 +1082,7 @@
     </w:p>
     <w:p>
       <w:pPr>
-        <w:pStyle w:val="Prrafodelista"/>
+        <w:pStyle w:val="ListParagraph"/>
         <w:numPr>
           <w:ilvl w:val="1"/>
           <w:numId w:val="1"/>
@@ -1096,7 +1095,7 @@
       </w:pPr>
       <w:r>
         <w:rPr>
-          <w:rStyle w:val="Ttulo3Car"/>
+          <w:rStyle w:val="Heading3Char"/>
         </w:rPr>
         <w:lastRenderedPageBreak/>
         <w:t>Instruction</w:t>
@@ -1112,7 +1111,7 @@
     </w:p>
     <w:p>
       <w:pPr>
-        <w:pStyle w:val="Prrafodelista"/>
+        <w:pStyle w:val="ListParagraph"/>
         <w:numPr>
           <w:ilvl w:val="1"/>
           <w:numId w:val="1"/>
@@ -1125,7 +1124,7 @@
       </w:pPr>
       <w:r>
         <w:rPr>
-          <w:rStyle w:val="Ttulo3Car"/>
+          <w:rStyle w:val="Heading3Char"/>
         </w:rPr>
         <w:t>InstructionEnum</w:t>
       </w:r>
@@ -1148,7 +1147,7 @@
     </w:p>
     <w:p>
       <w:pPr>
-        <w:pStyle w:val="Prrafodelista"/>
+        <w:pStyle w:val="ListParagraph"/>
         <w:numPr>
           <w:ilvl w:val="1"/>
           <w:numId w:val="1"/>
@@ -1161,7 +1160,7 @@
       </w:pPr>
       <w:r>
         <w:rPr>
-          <w:rStyle w:val="Ttulo3Car"/>
+          <w:rStyle w:val="Heading3Char"/>
         </w:rPr>
         <w:t>BinaryUtil</w:t>
       </w:r>
@@ -1185,7 +1184,7 @@
     <w:p>
       <w:pPr>
         <w:rPr>
-          <w:rStyle w:val="Ttulo2Car"/>
+          <w:rStyle w:val="Heading2Char"/>
         </w:rPr>
       </w:pPr>
       <w:r>
@@ -1194,7 +1193,6 @@
           <w:noProof/>
           <w:sz w:val="24"/>
           <w:szCs w:val="24"/>
-          <w:lang w:val="es-ES" w:eastAsia="es-ES"/>
         </w:rPr>
         <w:drawing>
           <wp:inline distT="0" distB="0" distL="0" distR="0">
@@ -1250,7 +1248,7 @@
     <w:p>
       <w:pPr>
         <w:rPr>
-          <w:rStyle w:val="Ttulo2Car"/>
+          <w:rStyle w:val="Heading2Char"/>
         </w:rPr>
       </w:pPr>
     </w:p>
@@ -1264,7 +1262,7 @@
       </w:pPr>
       <w:r>
         <w:rPr>
-          <w:rStyle w:val="Ttulo2Car"/>
+          <w:rStyle w:val="Heading2Char"/>
         </w:rPr>
         <w:lastRenderedPageBreak/>
         <w:t>Part 2</w:t>
@@ -1273,12 +1271,12 @@
     <w:p>
       <w:pPr>
         <w:rPr>
-          <w:rStyle w:val="Ttulo2Car"/>
-        </w:rPr>
-      </w:pPr>
-      <w:r>
-        <w:rPr>
-          <w:rStyle w:val="Ttulo2Car"/>
+          <w:rStyle w:val="Heading2Char"/>
+        </w:rPr>
+      </w:pPr>
+      <w:r>
+        <w:rPr>
+          <w:rStyle w:val="Heading2Char"/>
         </w:rPr>
         <w:t>Main consideration</w:t>
       </w:r>
@@ -1323,12 +1321,12 @@
     <w:p>
       <w:pPr>
         <w:rPr>
-          <w:rStyle w:val="Ttulo2Car"/>
-        </w:rPr>
-      </w:pPr>
-      <w:r>
-        <w:rPr>
-          <w:rStyle w:val="Ttulo2Car"/>
+          <w:rStyle w:val="Heading2Char"/>
+        </w:rPr>
+      </w:pPr>
+      <w:r>
+        <w:rPr>
+          <w:rStyle w:val="Heading2Char"/>
         </w:rPr>
         <w:t>Input</w:t>
       </w:r>
@@ -1340,7 +1338,7 @@
     </w:p>
     <w:p>
       <w:pPr>
-        <w:pStyle w:val="Ttulo2"/>
+        <w:pStyle w:val="Heading2"/>
       </w:pPr>
       <w:r>
         <w:t>Testing and error handling</w:t>
@@ -1361,7 +1359,7 @@
     </w:p>
     <w:p>
       <w:pPr>
-        <w:pStyle w:val="Ttulo2"/>
+        <w:pStyle w:val="Heading2"/>
       </w:pPr>
       <w:r>
         <w:t>Data types and data structures</w:t>
@@ -1377,13 +1375,13 @@
     </w:p>
     <w:p>
       <w:pPr>
-        <w:pStyle w:val="Ttulo2"/>
+        <w:pStyle w:val="Heading2"/>
       </w:pPr>
     </w:p>
     <w:p/>
     <w:p>
       <w:pPr>
-        <w:pStyle w:val="Ttulo2"/>
+        <w:pStyle w:val="Heading2"/>
       </w:pPr>
       <w:r>
         <w:lastRenderedPageBreak/>
@@ -1392,7 +1390,7 @@
     </w:p>
     <w:p>
       <w:pPr>
-        <w:pStyle w:val="Ttulo3"/>
+        <w:pStyle w:val="Heading3"/>
       </w:pPr>
       <w:r>
         <w:t>Main classes: UI</w:t>
@@ -1400,7 +1398,7 @@
     </w:p>
     <w:p>
       <w:pPr>
-        <w:pStyle w:val="Ttulo4"/>
+        <w:pStyle w:val="Heading4"/>
         <w:jc w:val="center"/>
       </w:pPr>
       <w:r>
@@ -1414,7 +1412,6 @@
       <w:r>
         <w:rPr>
           <w:noProof/>
-          <w:lang w:val="es-ES" w:eastAsia="es-ES"/>
         </w:rPr>
         <w:drawing>
           <wp:inline distT="0" distB="0" distL="0" distR="0">
@@ -1475,7 +1472,7 @@
     </w:p>
     <w:p>
       <w:pPr>
-        <w:pStyle w:val="Prrafodelista"/>
+        <w:pStyle w:val="ListParagraph"/>
         <w:numPr>
           <w:ilvl w:val="0"/>
           <w:numId w:val="6"/>
@@ -1487,7 +1484,7 @@
     </w:p>
     <w:p>
       <w:pPr>
-        <w:pStyle w:val="Prrafodelista"/>
+        <w:pStyle w:val="ListParagraph"/>
         <w:numPr>
           <w:ilvl w:val="0"/>
           <w:numId w:val="6"/>
@@ -1499,7 +1496,7 @@
     </w:p>
     <w:p>
       <w:pPr>
-        <w:pStyle w:val="Ttulo4"/>
+        <w:pStyle w:val="Heading4"/>
       </w:pPr>
       <w:r>
         <w:tab/>
@@ -1508,12 +1505,11 @@
     </w:p>
     <w:p>
       <w:pPr>
-        <w:pStyle w:val="Ttulo4"/>
+        <w:pStyle w:val="Heading4"/>
       </w:pPr>
       <w:r>
         <w:rPr>
           <w:noProof/>
-          <w:lang w:val="es-ES" w:eastAsia="es-ES"/>
         </w:rPr>
         <w:drawing>
           <wp:inline distT="0" distB="0" distL="0" distR="0">
@@ -1565,12 +1561,12 @@
     </w:p>
     <w:p>
       <w:pPr>
-        <w:pStyle w:val="Ttulo4"/>
-      </w:pPr>
-    </w:p>
-    <w:p>
-      <w:pPr>
-        <w:pStyle w:val="Ttulo4"/>
+        <w:pStyle w:val="Heading4"/>
+      </w:pPr>
+    </w:p>
+    <w:p>
+      <w:pPr>
+        <w:pStyle w:val="Heading4"/>
         <w:jc w:val="center"/>
       </w:pPr>
       <w:r>
@@ -1588,7 +1584,6 @@
       <w:r>
         <w:rPr>
           <w:noProof/>
-          <w:lang w:val="es-ES" w:eastAsia="es-ES"/>
         </w:rPr>
         <w:drawing>
           <wp:inline distT="0" distB="0" distL="0" distR="0">
@@ -1644,7 +1639,7 @@
     <w:p/>
     <w:p>
       <w:pPr>
-        <w:pStyle w:val="Ttulo3"/>
+        <w:pStyle w:val="Heading3"/>
       </w:pPr>
       <w:r>
         <w:t>Main classes: Instructions</w:t>
@@ -1652,7 +1647,7 @@
     </w:p>
     <w:p>
       <w:pPr>
-        <w:pStyle w:val="Ttulo4"/>
+        <w:pStyle w:val="Heading4"/>
         <w:jc w:val="center"/>
       </w:pPr>
       <w:r>
@@ -1666,7 +1661,6 @@
       <w:r>
         <w:rPr>
           <w:noProof/>
-          <w:lang w:val="es-ES" w:eastAsia="es-ES"/>
         </w:rPr>
         <w:drawing>
           <wp:inline distT="0" distB="0" distL="0" distR="0">
@@ -1718,7 +1712,7 @@
     </w:p>
     <w:p>
       <w:pPr>
-        <w:pStyle w:val="Ttulo4"/>
+        <w:pStyle w:val="Heading4"/>
       </w:pPr>
       <w:r>
         <w:lastRenderedPageBreak/>
@@ -1734,13 +1728,12 @@
     </w:p>
     <w:p>
       <w:pPr>
-        <w:pStyle w:val="Ttulo4"/>
+        <w:pStyle w:val="Heading4"/>
         <w:jc w:val="center"/>
       </w:pPr>
       <w:r>
         <w:rPr>
           <w:noProof/>
-          <w:lang w:val="es-ES" w:eastAsia="es-ES"/>
         </w:rPr>
         <w:drawing>
           <wp:inline distT="0" distB="0" distL="0" distR="0">
@@ -1802,7 +1795,7 @@
       </w:r>
       <w:r>
         <w:rPr>
-          <w:rStyle w:val="Ttulo4Car"/>
+          <w:rStyle w:val="Heading4Char"/>
         </w:rPr>
         <w:t>IOOps</w:t>
       </w:r>
@@ -1814,7 +1807,6 @@
       <w:r>
         <w:rPr>
           <w:noProof/>
-          <w:lang w:val="es-ES" w:eastAsia="es-ES"/>
         </w:rPr>
         <w:drawing>
           <wp:inline distT="0" distB="0" distL="0" distR="0">
@@ -1866,7 +1858,7 @@
     </w:p>
     <w:p>
       <w:pPr>
-        <w:pStyle w:val="Ttulo4"/>
+        <w:pStyle w:val="Heading4"/>
         <w:jc w:val="center"/>
       </w:pPr>
       <w:r>
@@ -1880,7 +1872,6 @@
       <w:r>
         <w:rPr>
           <w:noProof/>
-          <w:lang w:val="es-ES" w:eastAsia="es-ES"/>
         </w:rPr>
         <w:drawing>
           <wp:inline distT="0" distB="0" distL="0" distR="0">
@@ -1932,7 +1923,7 @@
     </w:p>
     <w:p>
       <w:pPr>
-        <w:pStyle w:val="Ttulo4"/>
+        <w:pStyle w:val="Heading4"/>
         <w:jc w:val="center"/>
       </w:pPr>
       <w:r>
@@ -1947,7 +1938,6 @@
       <w:r>
         <w:rPr>
           <w:noProof/>
-          <w:lang w:val="es-ES" w:eastAsia="es-ES"/>
         </w:rPr>
         <w:drawing>
           <wp:inline distT="0" distB="0" distL="0" distR="0">
@@ -1999,7 +1989,7 @@
     </w:p>
     <w:p>
       <w:pPr>
-        <w:pStyle w:val="Ttulo3"/>
+        <w:pStyle w:val="Heading3"/>
         <w:jc w:val="center"/>
       </w:pPr>
       <w:r>
@@ -2009,7 +1999,7 @@
     </w:p>
     <w:p>
       <w:pPr>
-        <w:pStyle w:val="Ttulo4"/>
+        <w:pStyle w:val="Heading4"/>
         <w:jc w:val="center"/>
       </w:pPr>
       <w:r>
@@ -2023,7 +2013,6 @@
       <w:r>
         <w:rPr>
           <w:noProof/>
-          <w:lang w:val="es-ES" w:eastAsia="es-ES"/>
         </w:rPr>
         <w:drawing>
           <wp:inline distT="0" distB="0" distL="0" distR="0">
@@ -2085,7 +2074,6 @@
       <w:r>
         <w:rPr>
           <w:noProof/>
-          <w:lang w:val="es-ES" w:eastAsia="es-ES"/>
         </w:rPr>
         <w:lastRenderedPageBreak/>
         <w:drawing>
@@ -2170,7 +2158,7 @@
       </w:pPr>
       <w:r>
         <w:rPr>
-          <w:rStyle w:val="Ttulo2Car"/>
+          <w:rStyle w:val="Heading2Char"/>
         </w:rPr>
         <w:lastRenderedPageBreak/>
         <w:t>Part 3</w:t>
@@ -2179,12 +2167,12 @@
     <w:p>
       <w:pPr>
         <w:rPr>
-          <w:rStyle w:val="Ttulo2Car"/>
-        </w:rPr>
-      </w:pPr>
-      <w:r>
-        <w:rPr>
-          <w:rStyle w:val="Ttulo2Car"/>
+          <w:rStyle w:val="Heading2Char"/>
+        </w:rPr>
+      </w:pPr>
+      <w:r>
+        <w:rPr>
+          <w:rStyle w:val="Heading2Char"/>
         </w:rPr>
         <w:t>Main consideration</w:t>
       </w:r>
@@ -2230,11 +2218,361 @@
           <w:szCs w:val="24"/>
         </w:rPr>
         <w:t xml:space="preserve">has one method and no variables. The method getFile which receive the name of the file. Also the class TrapCode was added where it’s managed the TrapCode logic of the simulator following the logic of the previous instruction classes. </w:t>
+      </w:r>
+    </w:p>
+    <w:p>
+      <w:pPr>
+        <w:rPr>
+          <w:sz w:val="24"/>
+          <w:szCs w:val="24"/>
+        </w:rPr>
+      </w:pPr>
+    </w:p>
+    <w:p>
+      <w:pPr>
+        <w:rPr>
+          <w:b/>
+          <w:sz w:val="24"/>
+          <w:szCs w:val="24"/>
+        </w:rPr>
+      </w:pPr>
+      <w:r>
+        <w:rPr>
+          <w:rStyle w:val="Heading2Char"/>
+        </w:rPr>
+        <w:t xml:space="preserve">Part </w:t>
+      </w:r>
+      <w:r>
+        <w:rPr>
+          <w:rStyle w:val="Heading2Char"/>
+        </w:rPr>
+        <w:t>4</w:t>
+      </w:r>
+    </w:p>
+    <w:p>
+      <w:pPr>
+        <w:rPr>
+          <w:rStyle w:val="Heading2Char"/>
+        </w:rPr>
+      </w:pPr>
+      <w:r>
+        <w:rPr>
+          <w:rStyle w:val="Heading2Char"/>
+        </w:rPr>
+        <w:t>Main consideration</w:t>
+      </w:r>
+    </w:p>
+    <w:p>
+      <w:pPr>
+        <w:rPr>
+          <w:sz w:val="24"/>
+          <w:szCs w:val="24"/>
+        </w:rPr>
+      </w:pPr>
+      <w:r>
+        <w:rPr>
+          <w:sz w:val="24"/>
+          <w:szCs w:val="24"/>
+        </w:rPr>
+        <w:t xml:space="preserve">The implementation of Floating Point and Vector operations </w:t>
+      </w:r>
+      <w:r>
+        <w:rPr>
+          <w:sz w:val="24"/>
+          <w:szCs w:val="24"/>
+        </w:rPr>
+        <w:t xml:space="preserve">was </w:t>
+      </w:r>
+      <w:r>
+        <w:rPr>
+          <w:sz w:val="24"/>
+          <w:szCs w:val="24"/>
+        </w:rPr>
+        <w:t xml:space="preserve">the main objective of this part. Instructions were integrated into the existing user interface and thus </w:t>
+      </w:r>
+      <w:r>
+        <w:rPr>
+          <w:sz w:val="24"/>
+          <w:szCs w:val="24"/>
+        </w:rPr>
+        <w:t xml:space="preserve">the </w:t>
+      </w:r>
+      <w:r>
+        <w:rPr>
+          <w:sz w:val="24"/>
+          <w:szCs w:val="24"/>
+        </w:rPr>
+        <w:t>floating point registers FR0 and FR1 were added in order to store floa</w:t>
+      </w:r>
+      <w:r>
+        <w:rPr>
+          <w:sz w:val="24"/>
+          <w:szCs w:val="24"/>
+        </w:rPr>
+        <w:t xml:space="preserve">t point values while carrying out the instructions </w:t>
+      </w:r>
+      <w:r>
+        <w:rPr>
+          <w:sz w:val="24"/>
+          <w:szCs w:val="24"/>
+        </w:rPr>
+        <w:t>for floating point operations.</w:t>
+      </w:r>
+    </w:p>
+    <w:p>
+      <w:pPr>
+        <w:rPr>
+          <w:sz w:val="24"/>
+          <w:szCs w:val="24"/>
+        </w:rPr>
+      </w:pPr>
+      <w:r>
+        <w:rPr>
+          <w:noProof/>
+        </w:rPr>
+        <w:drawing>
+          <wp:inline distT="0" distB="0" distL="0" distR="0" wp14:anchorId="3CBC2122" wp14:editId="58794BF6">
+            <wp:extent cx="3533775" cy="2600325"/>
+            <wp:effectExtent l="0" t="0" r="9525" b="9525"/>
+            <wp:docPr id="15" name="Picture 15"/>
+            <wp:cNvGraphicFramePr>
+              <a:graphicFrameLocks xmlns:a="http://schemas.openxmlformats.org/drawingml/2006/main" noChangeAspect="1"/>
+            </wp:cNvGraphicFramePr>
+            <a:graphic xmlns:a="http://schemas.openxmlformats.org/drawingml/2006/main">
+              <a:graphicData uri="http://schemas.openxmlformats.org/drawingml/2006/picture">
+                <pic:pic xmlns:pic="http://schemas.openxmlformats.org/drawingml/2006/picture">
+                  <pic:nvPicPr>
+                    <pic:cNvPr id="1" name=""/>
+                    <pic:cNvPicPr/>
+                  </pic:nvPicPr>
+                  <pic:blipFill>
+                    <a:blip r:embed="rId19"/>
+                    <a:stretch>
+                      <a:fillRect/>
+                    </a:stretch>
+                  </pic:blipFill>
+                  <pic:spPr>
+                    <a:xfrm>
+                      <a:off x="0" y="0"/>
+                      <a:ext cx="3533775" cy="2600325"/>
+                    </a:xfrm>
+                    <a:prstGeom prst="rect">
+                      <a:avLst/>
+                    </a:prstGeom>
+                  </pic:spPr>
+                </pic:pic>
+              </a:graphicData>
+            </a:graphic>
+          </wp:inline>
+        </w:drawing>
+      </w:r>
+    </w:p>
+    <w:p>
+      <w:pPr>
+        <w:rPr>
+          <w:sz w:val="24"/>
+          <w:szCs w:val="24"/>
+        </w:rPr>
+      </w:pPr>
+      <w:r>
+        <w:rPr>
+          <w:sz w:val="24"/>
+          <w:szCs w:val="24"/>
+        </w:rPr>
+        <w:t xml:space="preserve">These instructions are contained in the </w:t>
+      </w:r>
+      <w:r>
+        <w:rPr>
+          <w:sz w:val="24"/>
+          <w:szCs w:val="24"/>
+        </w:rPr>
+        <w:t>class follow the</w:t>
+      </w:r>
+      <w:r>
+        <w:rPr>
+          <w:sz w:val="24"/>
+          <w:szCs w:val="24"/>
+        </w:rPr>
+        <w:t xml:space="preserve"> format for all parameters on the methods that implement the individual instructions:</w:t>
+      </w:r>
+    </w:p>
+    <w:p>
+      <w:pPr>
+        <w:rPr>
+          <w:sz w:val="24"/>
+          <w:szCs w:val="24"/>
+        </w:rPr>
+      </w:pPr>
+      <w:r>
+        <w:rPr>
+          <w:noProof/>
+        </w:rPr>
+        <w:drawing>
+          <wp:inline distT="0" distB="0" distL="0" distR="0">
+            <wp:extent cx="3905250" cy="695325"/>
+            <wp:effectExtent l="0" t="0" r="0" b="9525"/>
+            <wp:docPr id="14" name="Picture 14" descr="FloatingPointFormat"/>
+            <wp:cNvGraphicFramePr>
+              <a:graphicFrameLocks xmlns:a="http://schemas.openxmlformats.org/drawingml/2006/main" noChangeAspect="1"/>
+            </wp:cNvGraphicFramePr>
+            <a:graphic xmlns:a="http://schemas.openxmlformats.org/drawingml/2006/main">
+              <a:graphicData uri="http://schemas.openxmlformats.org/drawingml/2006/picture">
+                <pic:pic xmlns:pic="http://schemas.openxmlformats.org/drawingml/2006/picture">
+                  <pic:nvPicPr>
+                    <pic:cNvPr id="0" name="Picture 1" descr="FloatingPointFormat"/>
+                    <pic:cNvPicPr>
+                      <a:picLocks noChangeAspect="1" noChangeArrowheads="1"/>
+                    </pic:cNvPicPr>
+                  </pic:nvPicPr>
+                  <pic:blipFill>
+                    <a:blip r:embed="rId20">
+                      <a:extLst>
+                        <a:ext uri="{28A0092B-C50C-407E-A947-70E740481C1C}">
+                          <a14:useLocalDpi xmlns:a14="http://schemas.microsoft.com/office/drawing/2010/main" val="0"/>
+                        </a:ext>
+                      </a:extLst>
+                    </a:blip>
+                    <a:srcRect/>
+                    <a:stretch>
+                      <a:fillRect/>
+                    </a:stretch>
+                  </pic:blipFill>
+                  <pic:spPr bwMode="auto">
+                    <a:xfrm>
+                      <a:off x="0" y="0"/>
+                      <a:ext cx="3905250" cy="695325"/>
+                    </a:xfrm>
+                    <a:prstGeom prst="rect">
+                      <a:avLst/>
+                    </a:prstGeom>
+                    <a:noFill/>
+                    <a:ln>
+                      <a:noFill/>
+                    </a:ln>
+                  </pic:spPr>
+                </pic:pic>
+              </a:graphicData>
+            </a:graphic>
+          </wp:inline>
+        </w:drawing>
+      </w:r>
+    </w:p>
+    <w:p>
+      <w:pPr>
+        <w:rPr>
+          <w:rFonts w:asciiTheme="majorHAnsi" w:eastAsiaTheme="majorEastAsia" w:hAnsiTheme="majorHAnsi" w:cstheme="majorBidi"/>
+          <w:b/>
+          <w:bCs/>
+          <w:color w:val="4F81BD" w:themeColor="accent1"/>
+          <w:sz w:val="26"/>
+          <w:szCs w:val="26"/>
+        </w:rPr>
+      </w:pPr>
+      <w:r>
+        <w:rPr>
+          <w:rFonts w:asciiTheme="majorHAnsi" w:eastAsiaTheme="majorEastAsia" w:hAnsiTheme="majorHAnsi" w:cstheme="majorBidi"/>
+          <w:b/>
+          <w:bCs/>
+          <w:noProof/>
+          <w:color w:val="4F81BD" w:themeColor="accent1"/>
+          <w:sz w:val="26"/>
+          <w:szCs w:val="26"/>
+        </w:rPr>
+        <w:lastRenderedPageBreak/>
+        <w:drawing>
+          <wp:inline distT="0" distB="0" distL="0" distR="0">
+            <wp:extent cx="2975020" cy="3200400"/>
+            <wp:effectExtent l="0" t="0" r="0" b="0"/>
+            <wp:docPr id="13" name="Picture 13"/>
+            <wp:cNvGraphicFramePr>
+              <a:graphicFrameLocks xmlns:a="http://schemas.openxmlformats.org/drawingml/2006/main" noChangeAspect="1"/>
+            </wp:cNvGraphicFramePr>
+            <a:graphic xmlns:a="http://schemas.openxmlformats.org/drawingml/2006/main">
+              <a:graphicData uri="http://schemas.openxmlformats.org/drawingml/2006/picture">
+                <pic:pic xmlns:pic="http://schemas.openxmlformats.org/drawingml/2006/picture">
+                  <pic:nvPicPr>
+                    <pic:cNvPr id="13" name="FloatingPointVectorOps.png"/>
+                    <pic:cNvPicPr/>
+                  </pic:nvPicPr>
+                  <pic:blipFill>
+                    <a:blip r:embed="rId13">
+                      <a:extLst>
+                        <a:ext uri="{28A0092B-C50C-407E-A947-70E740481C1C}">
+                          <a14:useLocalDpi xmlns:a14="http://schemas.microsoft.com/office/drawing/2010/main" val="0"/>
+                        </a:ext>
+                      </a:extLst>
+                    </a:blip>
+                    <a:stretch>
+                      <a:fillRect/>
+                    </a:stretch>
+                  </pic:blipFill>
+                  <pic:spPr>
+                    <a:xfrm>
+                      <a:off x="0" y="0"/>
+                      <a:ext cx="2986974" cy="3213260"/>
+                    </a:xfrm>
+                    <a:prstGeom prst="rect">
+                      <a:avLst/>
+                    </a:prstGeom>
+                  </pic:spPr>
+                </pic:pic>
+              </a:graphicData>
+            </a:graphic>
+          </wp:inline>
+        </w:drawing>
+      </w:r>
+    </w:p>
+    <w:p>
+      <w:r>
+        <w:t>The instructions implemented are:</w:t>
+      </w:r>
+    </w:p>
+    <w:p>
+      <w:r>
+        <w:t>FADD – Floating Point Addition</w:t>
+      </w:r>
+    </w:p>
+    <w:p>
+      <w:r>
+        <w:t>FSUB – Floating Point Subtraction</w:t>
+      </w:r>
+    </w:p>
+    <w:p>
+      <w:r>
+        <w:t>VADD – Vector Addition</w:t>
+      </w:r>
+    </w:p>
+    <w:p>
+      <w:r>
+        <w:t>VSUB – Vector Subtraction</w:t>
+      </w:r>
+    </w:p>
+    <w:p>
+      <w:r>
+        <w:t>CNVRT – Convert to Fixed Floating Point</w:t>
+      </w:r>
+    </w:p>
+    <w:p>
+      <w:r>
+        <w:t>LDFR – Load FP Register</w:t>
+      </w:r>
+    </w:p>
+    <w:p>
+      <w:r>
+        <w:t xml:space="preserve">STFR </w:t>
+      </w:r>
+      <w:r>
+        <w:t>–</w:t>
+      </w:r>
+      <w:r>
+        <w:t xml:space="preserve"> </w:t>
+      </w:r>
+      <w:r>
+        <w:t>Store FP Register</w:t>
       </w:r>
       <w:bookmarkStart w:id="1" w:name="_GoBack"/>
       <w:bookmarkEnd w:id="1"/>
     </w:p>
-    <w:p/>
     <w:sectPr>
       <w:pgSz w:w="12240" w:h="15840"/>
       <w:pgMar w:top="1440" w:right="1440" w:bottom="1440" w:left="1440" w:header="720" w:footer="720" w:gutter="0"/>
@@ -3324,11 +3662,11 @@
     <w:name w:val="Normal"/>
     <w:qFormat/>
   </w:style>
-  <w:style w:type="paragraph" w:styleId="Ttulo1">
+  <w:style w:type="paragraph" w:styleId="Heading1">
     <w:name w:val="heading 1"/>
     <w:basedOn w:val="Normal"/>
     <w:next w:val="Normal"/>
-    <w:link w:val="Ttulo1Car"/>
+    <w:link w:val="Heading1Char"/>
     <w:uiPriority w:val="9"/>
     <w:qFormat/>
     <w:rsid w:val="001B6239"/>
@@ -3347,11 +3685,11 @@
       <w:szCs w:val="28"/>
     </w:rPr>
   </w:style>
-  <w:style w:type="paragraph" w:styleId="Ttulo2">
+  <w:style w:type="paragraph" w:styleId="Heading2">
     <w:name w:val="heading 2"/>
     <w:basedOn w:val="Normal"/>
     <w:next w:val="Normal"/>
-    <w:link w:val="Ttulo2Car"/>
+    <w:link w:val="Heading2Char"/>
     <w:uiPriority w:val="9"/>
     <w:unhideWhenUsed/>
     <w:qFormat/>
@@ -3371,11 +3709,11 @@
       <w:szCs w:val="26"/>
     </w:rPr>
   </w:style>
-  <w:style w:type="paragraph" w:styleId="Ttulo3">
+  <w:style w:type="paragraph" w:styleId="Heading3">
     <w:name w:val="heading 3"/>
     <w:basedOn w:val="Normal"/>
     <w:next w:val="Normal"/>
-    <w:link w:val="Ttulo3Car"/>
+    <w:link w:val="Heading3Char"/>
     <w:uiPriority w:val="9"/>
     <w:unhideWhenUsed/>
     <w:qFormat/>
@@ -3393,11 +3731,11 @@
       <w:szCs w:val="24"/>
     </w:rPr>
   </w:style>
-  <w:style w:type="paragraph" w:styleId="Ttulo4">
+  <w:style w:type="paragraph" w:styleId="Heading4">
     <w:name w:val="heading 4"/>
     <w:basedOn w:val="Normal"/>
     <w:next w:val="Normal"/>
-    <w:link w:val="Ttulo4Car"/>
+    <w:link w:val="Heading4Char"/>
     <w:uiPriority w:val="9"/>
     <w:unhideWhenUsed/>
     <w:qFormat/>
@@ -3415,13 +3753,13 @@
       <w:color w:val="365F91" w:themeColor="accent1" w:themeShade="BF"/>
     </w:rPr>
   </w:style>
-  <w:style w:type="character" w:default="1" w:styleId="Fuentedeprrafopredeter">
+  <w:style w:type="character" w:default="1" w:styleId="DefaultParagraphFont">
     <w:name w:val="Default Paragraph Font"/>
     <w:uiPriority w:val="1"/>
     <w:semiHidden/>
     <w:unhideWhenUsed/>
   </w:style>
-  <w:style w:type="table" w:default="1" w:styleId="Tablanormal">
+  <w:style w:type="table" w:default="1" w:styleId="TableNormal">
     <w:name w:val="Normal Table"/>
     <w:uiPriority w:val="99"/>
     <w:semiHidden/>
@@ -3436,15 +3774,15 @@
       </w:tblCellMar>
     </w:tblPr>
   </w:style>
-  <w:style w:type="numbering" w:default="1" w:styleId="Sinlista">
+  <w:style w:type="numbering" w:default="1" w:styleId="NoList">
     <w:name w:val="No List"/>
     <w:uiPriority w:val="99"/>
     <w:semiHidden/>
     <w:unhideWhenUsed/>
   </w:style>
-  <w:style w:type="paragraph" w:styleId="Sinespaciado">
+  <w:style w:type="paragraph" w:styleId="NoSpacing">
     <w:name w:val="No Spacing"/>
-    <w:link w:val="SinespaciadoCar"/>
+    <w:link w:val="NoSpacingChar"/>
     <w:uiPriority w:val="1"/>
     <w:qFormat/>
     <w:rsid w:val="006F5BCF"/>
@@ -3456,10 +3794,10 @@
       <w:lang w:eastAsia="ja-JP"/>
     </w:rPr>
   </w:style>
-  <w:style w:type="character" w:customStyle="1" w:styleId="SinespaciadoCar">
-    <w:name w:val="Sin espaciado Car"/>
-    <w:basedOn w:val="Fuentedeprrafopredeter"/>
-    <w:link w:val="Sinespaciado"/>
+  <w:style w:type="character" w:customStyle="1" w:styleId="NoSpacingChar">
+    <w:name w:val="No Spacing Char"/>
+    <w:basedOn w:val="DefaultParagraphFont"/>
+    <w:link w:val="NoSpacing"/>
     <w:uiPriority w:val="1"/>
     <w:rsid w:val="006F5BCF"/>
     <w:rPr>
@@ -3467,10 +3805,10 @@
       <w:lang w:eastAsia="ja-JP"/>
     </w:rPr>
   </w:style>
-  <w:style w:type="paragraph" w:styleId="Textodeglobo">
+  <w:style w:type="paragraph" w:styleId="BalloonText">
     <w:name w:val="Balloon Text"/>
     <w:basedOn w:val="Normal"/>
-    <w:link w:val="TextodegloboCar"/>
+    <w:link w:val="BalloonTextChar"/>
     <w:uiPriority w:val="99"/>
     <w:semiHidden/>
     <w:unhideWhenUsed/>
@@ -3484,10 +3822,10 @@
       <w:szCs w:val="16"/>
     </w:rPr>
   </w:style>
-  <w:style w:type="character" w:customStyle="1" w:styleId="TextodegloboCar">
-    <w:name w:val="Texto de globo Car"/>
-    <w:basedOn w:val="Fuentedeprrafopredeter"/>
-    <w:link w:val="Textodeglobo"/>
+  <w:style w:type="character" w:customStyle="1" w:styleId="BalloonTextChar">
+    <w:name w:val="Balloon Text Char"/>
+    <w:basedOn w:val="DefaultParagraphFont"/>
+    <w:link w:val="BalloonText"/>
     <w:uiPriority w:val="99"/>
     <w:semiHidden/>
     <w:rsid w:val="006F5BCF"/>
@@ -3497,10 +3835,10 @@
       <w:szCs w:val="16"/>
     </w:rPr>
   </w:style>
-  <w:style w:type="paragraph" w:styleId="Encabezado">
+  <w:style w:type="paragraph" w:styleId="Header">
     <w:name w:val="header"/>
     <w:basedOn w:val="Normal"/>
-    <w:link w:val="EncabezadoCar"/>
+    <w:link w:val="HeaderChar"/>
     <w:uiPriority w:val="99"/>
     <w:unhideWhenUsed/>
     <w:rsid w:val="002E4BBB"/>
@@ -3512,17 +3850,17 @@
       <w:spacing w:after="0" w:line="240" w:lineRule="auto"/>
     </w:pPr>
   </w:style>
-  <w:style w:type="character" w:customStyle="1" w:styleId="EncabezadoCar">
-    <w:name w:val="Encabezado Car"/>
-    <w:basedOn w:val="Fuentedeprrafopredeter"/>
-    <w:link w:val="Encabezado"/>
+  <w:style w:type="character" w:customStyle="1" w:styleId="HeaderChar">
+    <w:name w:val="Header Char"/>
+    <w:basedOn w:val="DefaultParagraphFont"/>
+    <w:link w:val="Header"/>
     <w:uiPriority w:val="99"/>
     <w:rsid w:val="002E4BBB"/>
   </w:style>
-  <w:style w:type="paragraph" w:styleId="Piedepgina">
+  <w:style w:type="paragraph" w:styleId="Footer">
     <w:name w:val="footer"/>
     <w:basedOn w:val="Normal"/>
-    <w:link w:val="PiedepginaCar"/>
+    <w:link w:val="FooterChar"/>
     <w:uiPriority w:val="99"/>
     <w:unhideWhenUsed/>
     <w:rsid w:val="002E4BBB"/>
@@ -3534,14 +3872,14 @@
       <w:spacing w:after="0" w:line="240" w:lineRule="auto"/>
     </w:pPr>
   </w:style>
-  <w:style w:type="character" w:customStyle="1" w:styleId="PiedepginaCar">
-    <w:name w:val="Pie de página Car"/>
-    <w:basedOn w:val="Fuentedeprrafopredeter"/>
-    <w:link w:val="Piedepgina"/>
+  <w:style w:type="character" w:customStyle="1" w:styleId="FooterChar">
+    <w:name w:val="Footer Char"/>
+    <w:basedOn w:val="DefaultParagraphFont"/>
+    <w:link w:val="Footer"/>
     <w:uiPriority w:val="99"/>
     <w:rsid w:val="002E4BBB"/>
   </w:style>
-  <w:style w:type="paragraph" w:styleId="Prrafodelista">
+  <w:style w:type="paragraph" w:styleId="ListParagraph">
     <w:name w:val="List Paragraph"/>
     <w:basedOn w:val="Normal"/>
     <w:uiPriority w:val="34"/>
@@ -3552,10 +3890,10 @@
       <w:contextualSpacing/>
     </w:pPr>
   </w:style>
-  <w:style w:type="character" w:customStyle="1" w:styleId="Ttulo1Car">
-    <w:name w:val="Título 1 Car"/>
-    <w:basedOn w:val="Fuentedeprrafopredeter"/>
-    <w:link w:val="Ttulo1"/>
+  <w:style w:type="character" w:customStyle="1" w:styleId="Heading1Char">
+    <w:name w:val="Heading 1 Char"/>
+    <w:basedOn w:val="DefaultParagraphFont"/>
+    <w:link w:val="Heading1"/>
     <w:uiPriority w:val="9"/>
     <w:rsid w:val="001B6239"/>
     <w:rPr>
@@ -3567,10 +3905,10 @@
       <w:szCs w:val="28"/>
     </w:rPr>
   </w:style>
-  <w:style w:type="character" w:customStyle="1" w:styleId="Ttulo2Car">
-    <w:name w:val="Título 2 Car"/>
-    <w:basedOn w:val="Fuentedeprrafopredeter"/>
-    <w:link w:val="Ttulo2"/>
+  <w:style w:type="character" w:customStyle="1" w:styleId="Heading2Char">
+    <w:name w:val="Heading 2 Char"/>
+    <w:basedOn w:val="DefaultParagraphFont"/>
+    <w:link w:val="Heading2"/>
     <w:uiPriority w:val="9"/>
     <w:rsid w:val="001B6239"/>
     <w:rPr>
@@ -3582,10 +3920,10 @@
       <w:szCs w:val="26"/>
     </w:rPr>
   </w:style>
-  <w:style w:type="character" w:customStyle="1" w:styleId="Ttulo3Car">
-    <w:name w:val="Título 3 Car"/>
-    <w:basedOn w:val="Fuentedeprrafopredeter"/>
-    <w:link w:val="Ttulo3"/>
+  <w:style w:type="character" w:customStyle="1" w:styleId="Heading3Char">
+    <w:name w:val="Heading 3 Char"/>
+    <w:basedOn w:val="DefaultParagraphFont"/>
+    <w:link w:val="Heading3"/>
     <w:uiPriority w:val="9"/>
     <w:rsid w:val="00630F3F"/>
     <w:rPr>
@@ -3595,9 +3933,9 @@
       <w:szCs w:val="24"/>
     </w:rPr>
   </w:style>
-  <w:style w:type="character" w:styleId="nfasissutil">
+  <w:style w:type="character" w:styleId="SubtleEmphasis">
     <w:name w:val="Subtle Emphasis"/>
-    <w:basedOn w:val="Fuentedeprrafopredeter"/>
+    <w:basedOn w:val="DefaultParagraphFont"/>
     <w:uiPriority w:val="19"/>
     <w:qFormat/>
     <w:rsid w:val="00005F63"/>
@@ -3607,10 +3945,10 @@
       <w:color w:val="404040" w:themeColor="text1" w:themeTint="BF"/>
     </w:rPr>
   </w:style>
-  <w:style w:type="character" w:customStyle="1" w:styleId="Ttulo4Car">
-    <w:name w:val="Título 4 Car"/>
-    <w:basedOn w:val="Fuentedeprrafopredeter"/>
-    <w:link w:val="Ttulo4"/>
+  <w:style w:type="character" w:customStyle="1" w:styleId="Heading4Char">
+    <w:name w:val="Heading 4 Char"/>
+    <w:basedOn w:val="DefaultParagraphFont"/>
+    <w:link w:val="Heading4"/>
     <w:uiPriority w:val="9"/>
     <w:rsid w:val="008F5A90"/>
     <w:rPr>
@@ -3770,6 +4108,7 @@
     <w:rsid w:val="00167128"/>
     <w:rsid w:val="004458D5"/>
     <w:rsid w:val="00765E4E"/>
+    <w:rsid w:val="00902773"/>
     <w:rsid w:val="00933D52"/>
     <w:rsid w:val="00DA129F"/>
     <w:rsid w:val="00DB2C6B"/>
@@ -3790,8 +4129,8 @@
   </m:mathPr>
   <w:themeFontLang w:val="en-US"/>
   <w:clrSchemeMapping w:bg1="light1" w:t1="dark1" w:bg2="light2" w:t2="dark2" w:accent1="accent1" w:accent2="accent2" w:accent3="accent3" w:accent4="accent4" w:accent5="accent5" w:accent6="accent6" w:hyperlink="hyperlink" w:followedHyperlink="followedHyperlink"/>
-  <w:decimalSymbol w:val=","/>
-  <w:listSeparator w:val=";"/>
+  <w:decimalSymbol w:val="."/>
+  <w:listSeparator w:val=","/>
 </w:settings>
 </file>
 
@@ -4189,13 +4528,13 @@
     <w:name w:val="Normal"/>
     <w:qFormat/>
   </w:style>
-  <w:style w:type="character" w:default="1" w:styleId="Fuentedeprrafopredeter">
+  <w:style w:type="character" w:default="1" w:styleId="DefaultParagraphFont">
     <w:name w:val="Default Paragraph Font"/>
     <w:uiPriority w:val="1"/>
     <w:semiHidden/>
     <w:unhideWhenUsed/>
   </w:style>
-  <w:style w:type="table" w:default="1" w:styleId="Tablanormal">
+  <w:style w:type="table" w:default="1" w:styleId="TableNormal">
     <w:name w:val="Normal Table"/>
     <w:uiPriority w:val="99"/>
     <w:semiHidden/>
@@ -4210,7 +4549,7 @@
       </w:tblCellMar>
     </w:tblPr>
   </w:style>
-  <w:style w:type="numbering" w:default="1" w:styleId="Sinlista">
+  <w:style w:type="numbering" w:default="1" w:styleId="NoList">
     <w:name w:val="No List"/>
     <w:uiPriority w:val="99"/>
     <w:semiHidden/>

</xml_diff>

<commit_message>
Design notes add Float Representation
</commit_message>
<xml_diff>
--- a/CSCI 6461_Project_designNotes.docx
+++ b/CSCI 6461_Project_designNotes.docx
@@ -2240,13 +2240,7 @@
         <w:rPr>
           <w:rStyle w:val="Heading2Char"/>
         </w:rPr>
-        <w:t xml:space="preserve">Part </w:t>
-      </w:r>
-      <w:r>
-        <w:rPr>
-          <w:rStyle w:val="Heading2Char"/>
-        </w:rPr>
-        <w:t>4</w:t>
+        <w:t>Part 4</w:t>
       </w:r>
     </w:p>
     <w:p>
@@ -2469,6 +2463,22 @@
         </w:rPr>
       </w:pPr>
       <w:r>
+        <w:lastRenderedPageBreak/>
+        <w:t>The ‘FloatingPointVectorOps’ class implements the floating and vector operations.</w:t>
+      </w:r>
+    </w:p>
+    <w:p>
+      <w:pPr>
+        <w:rPr>
+          <w:rFonts w:asciiTheme="majorHAnsi" w:eastAsiaTheme="majorEastAsia" w:hAnsiTheme="majorHAnsi" w:cstheme="majorBidi"/>
+          <w:b/>
+          <w:bCs/>
+          <w:color w:val="4F81BD" w:themeColor="accent1"/>
+          <w:sz w:val="26"/>
+          <w:szCs w:val="26"/>
+        </w:rPr>
+      </w:pPr>
+      <w:r>
         <w:rPr>
           <w:rFonts w:asciiTheme="majorHAnsi" w:eastAsiaTheme="majorEastAsia" w:hAnsiTheme="majorHAnsi" w:cstheme="majorBidi"/>
           <w:b/>
@@ -2478,7 +2488,6 @@
           <w:sz w:val="26"/>
           <w:szCs w:val="26"/>
         </w:rPr>
-        <w:lastRenderedPageBreak/>
         <w:drawing>
           <wp:inline distT="0" distB="0" distL="0" distR="0">
             <wp:extent cx="2975020" cy="3200400"/>
@@ -2522,6 +2531,7 @@
         </w:drawing>
       </w:r>
     </w:p>
+    <w:p/>
     <w:p>
       <w:r>
         <w:t>The instructions implemented are:</w:t>
@@ -2570,8 +2580,79 @@
       <w:r>
         <w:t>Store FP Register</w:t>
       </w:r>
+    </w:p>
+    <w:p/>
+    <w:p/>
+    <w:p/>
+    <w:p/>
+    <w:p>
       <w:bookmarkStart w:id="1" w:name="_GoBack"/>
       <w:bookmarkEnd w:id="1"/>
+      <w:r>
+        <w:lastRenderedPageBreak/>
+        <w:t>The class ‘</w:t>
+      </w:r>
+      <w:r>
+        <w:t xml:space="preserve">FloatRepresentation’ handles the operations </w:t>
+      </w:r>
+      <w:r>
+        <w:t>in the backend on the program</w:t>
+      </w:r>
+      <w:r>
+        <w:t>. It perform the calculations for the exponent and mantissa components for the instructions in order for the program to process them into their respective memory locations.</w:t>
+      </w:r>
+      <w:r>
+        <w:br/>
+      </w:r>
+      <w:r>
+        <w:br/>
+      </w:r>
+      <w:r>
+        <w:rPr>
+          <w:noProof/>
+        </w:rPr>
+        <w:drawing>
+          <wp:inline distT="0" distB="0" distL="0" distR="0">
+            <wp:extent cx="1743075" cy="3571875"/>
+            <wp:effectExtent l="0" t="0" r="9525" b="9525"/>
+            <wp:docPr id="16" name="Picture 16"/>
+            <wp:cNvGraphicFramePr>
+              <a:graphicFrameLocks xmlns:a="http://schemas.openxmlformats.org/drawingml/2006/main" noChangeAspect="1"/>
+            </wp:cNvGraphicFramePr>
+            <a:graphic xmlns:a="http://schemas.openxmlformats.org/drawingml/2006/main">
+              <a:graphicData uri="http://schemas.openxmlformats.org/drawingml/2006/picture">
+                <pic:pic xmlns:pic="http://schemas.openxmlformats.org/drawingml/2006/picture">
+                  <pic:nvPicPr>
+                    <pic:cNvPr id="16" name="FloatRepresentation.png"/>
+                    <pic:cNvPicPr/>
+                  </pic:nvPicPr>
+                  <pic:blipFill>
+                    <a:blip r:embed="rId21">
+                      <a:extLst>
+                        <a:ext uri="{28A0092B-C50C-407E-A947-70E740481C1C}">
+                          <a14:useLocalDpi xmlns:a14="http://schemas.microsoft.com/office/drawing/2010/main" val="0"/>
+                        </a:ext>
+                      </a:extLst>
+                    </a:blip>
+                    <a:stretch>
+                      <a:fillRect/>
+                    </a:stretch>
+                  </pic:blipFill>
+                  <pic:spPr>
+                    <a:xfrm>
+                      <a:off x="0" y="0"/>
+                      <a:ext cx="1743075" cy="3571875"/>
+                    </a:xfrm>
+                    <a:prstGeom prst="rect">
+                      <a:avLst/>
+                    </a:prstGeom>
+                  </pic:spPr>
+                </pic:pic>
+              </a:graphicData>
+            </a:graphic>
+          </wp:inline>
+        </w:drawing>
+      </w:r>
     </w:p>
     <w:sectPr>
       <w:pgSz w:w="12240" w:h="15840"/>
@@ -4113,6 +4194,7 @@
     <w:rsid w:val="00DA129F"/>
     <w:rsid w:val="00DB2C6B"/>
     <w:rsid w:val="00F37299"/>
+    <w:rsid w:val="00F45BEE"/>
   </w:rsids>
   <m:mathPr>
     <m:mathFont m:val="Cambria Math"/>

</xml_diff>